<commit_message>
se le ha cambiado el numero de celular personal
</commit_message>
<xml_diff>
--- a/CV Erick Madrigal Flores.docx
+++ b/CV Erick Madrigal Flores.docx
@@ -1,6 +1,6 @@
 
 <file path=word/document.xml><?xml version="1.0" encoding="utf-8"?>
-<w:document xmlns:wpc="http://schemas.microsoft.com/office/word/2010/wordprocessingCanvas" xmlns:cx="http://schemas.microsoft.com/office/drawing/2014/chartex" xmlns:cx1="http://schemas.microsoft.com/office/drawing/2015/9/8/chartex" xmlns:cx2="http://schemas.microsoft.com/office/drawing/2015/10/21/chartex" xmlns:cx3="http://schemas.microsoft.com/office/drawing/2016/5/9/chartex" xmlns:cx4="http://schemas.microsoft.com/office/drawing/2016/5/10/chartex" xmlns:cx5="http://schemas.microsoft.com/office/drawing/2016/5/11/chartex" xmlns:cx6="http://schemas.microsoft.com/office/drawing/2016/5/12/chartex" xmlns:cx7="http://schemas.microsoft.com/office/drawing/2016/5/13/chartex" xmlns:cx8="http://schemas.microsoft.com/office/drawing/2016/5/14/chartex" xmlns:mc="http://schemas.openxmlformats.org/markup-compatibility/2006" xmlns:aink="http://schemas.microsoft.com/office/drawing/2016/ink" xmlns:am3d="http://schemas.microsoft.com/office/drawing/2017/model3d" xmlns:o="urn:schemas-microsoft-com:office:office" xmlns:r="http://schemas.openxmlformats.org/officeDocument/2006/relationships" xmlns:m="http://schemas.openxmlformats.org/officeDocument/2006/math" xmlns:v="urn:schemas-microsoft-com:vml" xmlns:wp14="http://schemas.microsoft.com/office/word/2010/wordprocessingDrawing" xmlns:wp="http://schemas.openxmlformats.org/drawingml/2006/wordprocessingDrawing" xmlns:w10="urn:schemas-microsoft-com:office:word" xmlns:w="http://schemas.openxmlformats.org/wordprocessingml/2006/main" xmlns:w14="http://schemas.microsoft.com/office/word/2010/wordml" xmlns:w15="http://schemas.microsoft.com/office/word/2012/wordml" xmlns:w16cid="http://schemas.microsoft.com/office/word/2016/wordml/cid" xmlns:w16se="http://schemas.microsoft.com/office/word/2015/wordml/symex" xmlns:wpg="http://schemas.microsoft.com/office/word/2010/wordprocessingGroup" xmlns:wpi="http://schemas.microsoft.com/office/word/2010/wordprocessingInk" xmlns:wne="http://schemas.microsoft.com/office/word/2006/wordml" xmlns:wps="http://schemas.microsoft.com/office/word/2010/wordprocessingShape" mc:Ignorable="w14 w15 w16se w16cid wp14">
+<w:document xmlns:wpc="http://schemas.microsoft.com/office/word/2010/wordprocessingCanvas" xmlns:cx="http://schemas.microsoft.com/office/drawing/2014/chartex" xmlns:cx1="http://schemas.microsoft.com/office/drawing/2015/9/8/chartex" xmlns:cx2="http://schemas.microsoft.com/office/drawing/2015/10/21/chartex" xmlns:cx3="http://schemas.microsoft.com/office/drawing/2016/5/9/chartex" xmlns:cx4="http://schemas.microsoft.com/office/drawing/2016/5/10/chartex" xmlns:cx5="http://schemas.microsoft.com/office/drawing/2016/5/11/chartex" xmlns:cx6="http://schemas.microsoft.com/office/drawing/2016/5/12/chartex" xmlns:cx7="http://schemas.microsoft.com/office/drawing/2016/5/13/chartex" xmlns:cx8="http://schemas.microsoft.com/office/drawing/2016/5/14/chartex" xmlns:mc="http://schemas.openxmlformats.org/markup-compatibility/2006" xmlns:aink="http://schemas.microsoft.com/office/drawing/2016/ink" xmlns:am3d="http://schemas.microsoft.com/office/drawing/2017/model3d" xmlns:o="urn:schemas-microsoft-com:office:office" xmlns:r="http://schemas.openxmlformats.org/officeDocument/2006/relationships" xmlns:m="http://schemas.openxmlformats.org/officeDocument/2006/math" xmlns:v="urn:schemas-microsoft-com:vml" xmlns:wp14="http://schemas.microsoft.com/office/word/2010/wordprocessingDrawing" xmlns:wp="http://schemas.openxmlformats.org/drawingml/2006/wordprocessingDrawing" xmlns:w10="urn:schemas-microsoft-com:office:word" xmlns:w="http://schemas.openxmlformats.org/wordprocessingml/2006/main" xmlns:w14="http://schemas.microsoft.com/office/word/2010/wordml" xmlns:w15="http://schemas.microsoft.com/office/word/2012/wordml" xmlns:w16cex="http://schemas.microsoft.com/office/word/2018/wordml/cex" xmlns:w16cid="http://schemas.microsoft.com/office/word/2016/wordml/cid" xmlns:w16="http://schemas.microsoft.com/office/word/2018/wordml" xmlns:w16se="http://schemas.microsoft.com/office/word/2015/wordml/symex" xmlns:wpg="http://schemas.microsoft.com/office/word/2010/wordprocessingGroup" xmlns:wpi="http://schemas.microsoft.com/office/word/2010/wordprocessingInk" xmlns:wne="http://schemas.microsoft.com/office/word/2006/wordml" xmlns:wps="http://schemas.microsoft.com/office/word/2010/wordprocessingShape" mc:Ignorable="w14 w15 w16se w16cid w16 w16cex wp14">
   <w:body>
     <w:sdt>
       <w:sdtPr>
@@ -501,7 +501,7 @@
               <w:szCs w:val="20"/>
               <w:lang w:val="es-ES"/>
             </w:rPr>
-            <w:t>7226574861</w:t>
+            <w:t>722</w:t>
           </w:r>
           <w:r>
             <w:rPr>
@@ -510,7 +510,70 @@
               <w:szCs w:val="20"/>
               <w:lang w:val="es-ES"/>
             </w:rPr>
-            <w:t>l]</w:t>
+            <w:t>3</w:t>
+          </w:r>
+          <w:r>
+            <w:rPr>
+              <w:rFonts w:cstheme="minorHAnsi"/>
+              <w:sz w:val="20"/>
+              <w:szCs w:val="20"/>
+              <w:lang w:val="es-ES"/>
+            </w:rPr>
+            <w:t>5</w:t>
+          </w:r>
+          <w:r>
+            <w:rPr>
+              <w:rFonts w:cstheme="minorHAnsi"/>
+              <w:sz w:val="20"/>
+              <w:szCs w:val="20"/>
+              <w:lang w:val="es-ES"/>
+            </w:rPr>
+            <w:t>3</w:t>
+          </w:r>
+          <w:r>
+            <w:rPr>
+              <w:rFonts w:cstheme="minorHAnsi"/>
+              <w:sz w:val="20"/>
+              <w:szCs w:val="20"/>
+              <w:lang w:val="es-ES"/>
+            </w:rPr>
+            <w:t>4</w:t>
+          </w:r>
+          <w:r>
+            <w:rPr>
+              <w:rFonts w:cstheme="minorHAnsi"/>
+              <w:sz w:val="20"/>
+              <w:szCs w:val="20"/>
+              <w:lang w:val="es-ES"/>
+            </w:rPr>
+            <w:t>1</w:t>
+          </w:r>
+          <w:r>
+            <w:rPr>
+              <w:rFonts w:cstheme="minorHAnsi"/>
+              <w:sz w:val="20"/>
+              <w:szCs w:val="20"/>
+              <w:lang w:val="es-ES"/>
+            </w:rPr>
+            <w:t>6</w:t>
+          </w:r>
+          <w:r>
+            <w:rPr>
+              <w:rFonts w:cstheme="minorHAnsi"/>
+              <w:sz w:val="20"/>
+              <w:szCs w:val="20"/>
+              <w:lang w:val="es-ES"/>
+            </w:rPr>
+            <w:t>6</w:t>
+          </w:r>
+          <w:r>
+            <w:rPr>
+              <w:rFonts w:cstheme="minorHAnsi"/>
+              <w:sz w:val="20"/>
+              <w:szCs w:val="20"/>
+              <w:lang w:val="es-ES"/>
+            </w:rPr>
+            <w:t>]</w:t>
           </w:r>
           <w:r>
             <w:rPr>
@@ -1165,8 +1228,6 @@
         </w:rPr>
         <w:t>. NET</w:t>
       </w:r>
-      <w:bookmarkStart w:id="0" w:name="_GoBack"/>
-      <w:bookmarkEnd w:id="0"/>
     </w:p>
     <w:p>
       <w:pPr>
@@ -1281,7 +1342,7 @@
           <w:szCs w:val="20"/>
           <w:lang w:val="es-ES"/>
         </w:rPr>
-        <w:t>React/ React (Native)</w:t>
+        <w:t>React</w:t>
       </w:r>
     </w:p>
     <w:p>
@@ -2534,7 +2595,7 @@
 </file>
 
 <file path=word/numbering.xml><?xml version="1.0" encoding="utf-8"?>
-<w:numbering xmlns:wpc="http://schemas.microsoft.com/office/word/2010/wordprocessingCanvas" xmlns:cx="http://schemas.microsoft.com/office/drawing/2014/chartex" xmlns:cx1="http://schemas.microsoft.com/office/drawing/2015/9/8/chartex" xmlns:cx2="http://schemas.microsoft.com/office/drawing/2015/10/21/chartex" xmlns:cx3="http://schemas.microsoft.com/office/drawing/2016/5/9/chartex" xmlns:cx4="http://schemas.microsoft.com/office/drawing/2016/5/10/chartex" xmlns:cx5="http://schemas.microsoft.com/office/drawing/2016/5/11/chartex" xmlns:cx6="http://schemas.microsoft.com/office/drawing/2016/5/12/chartex" xmlns:cx7="http://schemas.microsoft.com/office/drawing/2016/5/13/chartex" xmlns:cx8="http://schemas.microsoft.com/office/drawing/2016/5/14/chartex" xmlns:mc="http://schemas.openxmlformats.org/markup-compatibility/2006" xmlns:aink="http://schemas.microsoft.com/office/drawing/2016/ink" xmlns:am3d="http://schemas.microsoft.com/office/drawing/2017/model3d" xmlns:o="urn:schemas-microsoft-com:office:office" xmlns:r="http://schemas.openxmlformats.org/officeDocument/2006/relationships" xmlns:m="http://schemas.openxmlformats.org/officeDocument/2006/math" xmlns:v="urn:schemas-microsoft-com:vml" xmlns:wp14="http://schemas.microsoft.com/office/word/2010/wordprocessingDrawing" xmlns:wp="http://schemas.openxmlformats.org/drawingml/2006/wordprocessingDrawing" xmlns:w10="urn:schemas-microsoft-com:office:word" xmlns:w="http://schemas.openxmlformats.org/wordprocessingml/2006/main" xmlns:w14="http://schemas.microsoft.com/office/word/2010/wordml" xmlns:w15="http://schemas.microsoft.com/office/word/2012/wordml" xmlns:w16cid="http://schemas.microsoft.com/office/word/2016/wordml/cid" xmlns:w16se="http://schemas.microsoft.com/office/word/2015/wordml/symex" xmlns:wpg="http://schemas.microsoft.com/office/word/2010/wordprocessingGroup" xmlns:wpi="http://schemas.microsoft.com/office/word/2010/wordprocessingInk" xmlns:wne="http://schemas.microsoft.com/office/word/2006/wordml" xmlns:wps="http://schemas.microsoft.com/office/word/2010/wordprocessingShape" mc:Ignorable="w14 w15 w16se w16cid wp14">
+<w:numbering xmlns:wpc="http://schemas.microsoft.com/office/word/2010/wordprocessingCanvas" xmlns:cx="http://schemas.microsoft.com/office/drawing/2014/chartex" xmlns:cx1="http://schemas.microsoft.com/office/drawing/2015/9/8/chartex" xmlns:cx2="http://schemas.microsoft.com/office/drawing/2015/10/21/chartex" xmlns:cx3="http://schemas.microsoft.com/office/drawing/2016/5/9/chartex" xmlns:cx4="http://schemas.microsoft.com/office/drawing/2016/5/10/chartex" xmlns:cx5="http://schemas.microsoft.com/office/drawing/2016/5/11/chartex" xmlns:cx6="http://schemas.microsoft.com/office/drawing/2016/5/12/chartex" xmlns:cx7="http://schemas.microsoft.com/office/drawing/2016/5/13/chartex" xmlns:cx8="http://schemas.microsoft.com/office/drawing/2016/5/14/chartex" xmlns:mc="http://schemas.openxmlformats.org/markup-compatibility/2006" xmlns:aink="http://schemas.microsoft.com/office/drawing/2016/ink" xmlns:am3d="http://schemas.microsoft.com/office/drawing/2017/model3d" xmlns:o="urn:schemas-microsoft-com:office:office" xmlns:r="http://schemas.openxmlformats.org/officeDocument/2006/relationships" xmlns:m="http://schemas.openxmlformats.org/officeDocument/2006/math" xmlns:v="urn:schemas-microsoft-com:vml" xmlns:wp14="http://schemas.microsoft.com/office/word/2010/wordprocessingDrawing" xmlns:wp="http://schemas.openxmlformats.org/drawingml/2006/wordprocessingDrawing" xmlns:w10="urn:schemas-microsoft-com:office:word" xmlns:w="http://schemas.openxmlformats.org/wordprocessingml/2006/main" xmlns:w14="http://schemas.microsoft.com/office/word/2010/wordml" xmlns:w15="http://schemas.microsoft.com/office/word/2012/wordml" xmlns:w16cex="http://schemas.microsoft.com/office/word/2018/wordml/cex" xmlns:w16cid="http://schemas.microsoft.com/office/word/2016/wordml/cid" xmlns:w16="http://schemas.microsoft.com/office/word/2018/wordml" xmlns:w16se="http://schemas.microsoft.com/office/word/2015/wordml/symex" xmlns:wpg="http://schemas.microsoft.com/office/word/2010/wordprocessingGroup" xmlns:wpi="http://schemas.microsoft.com/office/word/2010/wordprocessingInk" xmlns:wne="http://schemas.microsoft.com/office/word/2006/wordml" xmlns:wps="http://schemas.microsoft.com/office/word/2010/wordprocessingShape" mc:Ignorable="w14 w15 w16se w16cid w16 w16cex wp14">
   <w:abstractNum w:abstractNumId="0" w15:restartNumberingAfterBreak="0">
     <w:nsid w:val="212E16E6"/>
     <w:multiLevelType w:val="hybridMultilevel"/>
@@ -2800,7 +2861,7 @@
 </file>
 
 <file path=word/styles.xml><?xml version="1.0" encoding="utf-8"?>
-<w:styles xmlns:mc="http://schemas.openxmlformats.org/markup-compatibility/2006" xmlns:r="http://schemas.openxmlformats.org/officeDocument/2006/relationships" xmlns:w="http://schemas.openxmlformats.org/wordprocessingml/2006/main" xmlns:w14="http://schemas.microsoft.com/office/word/2010/wordml" xmlns:w15="http://schemas.microsoft.com/office/word/2012/wordml" xmlns:w16cid="http://schemas.microsoft.com/office/word/2016/wordml/cid" xmlns:w16se="http://schemas.microsoft.com/office/word/2015/wordml/symex" mc:Ignorable="w14 w15 w16se w16cid">
+<w:styles xmlns:mc="http://schemas.openxmlformats.org/markup-compatibility/2006" xmlns:r="http://schemas.openxmlformats.org/officeDocument/2006/relationships" xmlns:w="http://schemas.openxmlformats.org/wordprocessingml/2006/main" xmlns:w14="http://schemas.microsoft.com/office/word/2010/wordml" xmlns:w15="http://schemas.microsoft.com/office/word/2012/wordml" xmlns:w16cex="http://schemas.microsoft.com/office/word/2018/wordml/cex" xmlns:w16cid="http://schemas.microsoft.com/office/word/2016/wordml/cid" xmlns:w16="http://schemas.microsoft.com/office/word/2018/wordml" xmlns:w16se="http://schemas.microsoft.com/office/word/2015/wordml/symex" mc:Ignorable="w14 w15 w16se w16cid w16 w16cex">
   <w:docDefaults>
     <w:rPrDefault>
       <w:rPr>
@@ -3324,7 +3385,7 @@
 </file>
 
 <file path=word/glossary/document.xml><?xml version="1.0" encoding="utf-8"?>
-<w:glossaryDocument xmlns:wpc="http://schemas.microsoft.com/office/word/2010/wordprocessingCanvas" xmlns:cx="http://schemas.microsoft.com/office/drawing/2014/chartex" xmlns:cx1="http://schemas.microsoft.com/office/drawing/2015/9/8/chartex" xmlns:cx2="http://schemas.microsoft.com/office/drawing/2015/10/21/chartex" xmlns:cx3="http://schemas.microsoft.com/office/drawing/2016/5/9/chartex" xmlns:cx4="http://schemas.microsoft.com/office/drawing/2016/5/10/chartex" xmlns:cx5="http://schemas.microsoft.com/office/drawing/2016/5/11/chartex" xmlns:cx6="http://schemas.microsoft.com/office/drawing/2016/5/12/chartex" xmlns:cx7="http://schemas.microsoft.com/office/drawing/2016/5/13/chartex" xmlns:cx8="http://schemas.microsoft.com/office/drawing/2016/5/14/chartex" xmlns:mc="http://schemas.openxmlformats.org/markup-compatibility/2006" xmlns:aink="http://schemas.microsoft.com/office/drawing/2016/ink" xmlns:am3d="http://schemas.microsoft.com/office/drawing/2017/model3d" xmlns:o="urn:schemas-microsoft-com:office:office" xmlns:r="http://schemas.openxmlformats.org/officeDocument/2006/relationships" xmlns:m="http://schemas.openxmlformats.org/officeDocument/2006/math" xmlns:v="urn:schemas-microsoft-com:vml" xmlns:wp14="http://schemas.microsoft.com/office/word/2010/wordprocessingDrawing" xmlns:wp="http://schemas.openxmlformats.org/drawingml/2006/wordprocessingDrawing" xmlns:w10="urn:schemas-microsoft-com:office:word" xmlns:w="http://schemas.openxmlformats.org/wordprocessingml/2006/main" xmlns:w14="http://schemas.microsoft.com/office/word/2010/wordml" xmlns:w15="http://schemas.microsoft.com/office/word/2012/wordml" xmlns:w16cid="http://schemas.microsoft.com/office/word/2016/wordml/cid" xmlns:w16se="http://schemas.microsoft.com/office/word/2015/wordml/symex" xmlns:wpg="http://schemas.microsoft.com/office/word/2010/wordprocessingGroup" xmlns:wpi="http://schemas.microsoft.com/office/word/2010/wordprocessingInk" xmlns:wne="http://schemas.microsoft.com/office/word/2006/wordml" xmlns:wps="http://schemas.microsoft.com/office/word/2010/wordprocessingShape" mc:Ignorable="w14 w15 w16se w16cid wp14">
+<w:glossaryDocument xmlns:wpc="http://schemas.microsoft.com/office/word/2010/wordprocessingCanvas" xmlns:cx="http://schemas.microsoft.com/office/drawing/2014/chartex" xmlns:cx1="http://schemas.microsoft.com/office/drawing/2015/9/8/chartex" xmlns:cx2="http://schemas.microsoft.com/office/drawing/2015/10/21/chartex" xmlns:cx3="http://schemas.microsoft.com/office/drawing/2016/5/9/chartex" xmlns:cx4="http://schemas.microsoft.com/office/drawing/2016/5/10/chartex" xmlns:cx5="http://schemas.microsoft.com/office/drawing/2016/5/11/chartex" xmlns:cx6="http://schemas.microsoft.com/office/drawing/2016/5/12/chartex" xmlns:cx7="http://schemas.microsoft.com/office/drawing/2016/5/13/chartex" xmlns:cx8="http://schemas.microsoft.com/office/drawing/2016/5/14/chartex" xmlns:mc="http://schemas.openxmlformats.org/markup-compatibility/2006" xmlns:aink="http://schemas.microsoft.com/office/drawing/2016/ink" xmlns:am3d="http://schemas.microsoft.com/office/drawing/2017/model3d" xmlns:o="urn:schemas-microsoft-com:office:office" xmlns:r="http://schemas.openxmlformats.org/officeDocument/2006/relationships" xmlns:m="http://schemas.openxmlformats.org/officeDocument/2006/math" xmlns:v="urn:schemas-microsoft-com:vml" xmlns:wp14="http://schemas.microsoft.com/office/word/2010/wordprocessingDrawing" xmlns:wp="http://schemas.openxmlformats.org/drawingml/2006/wordprocessingDrawing" xmlns:w10="urn:schemas-microsoft-com:office:word" xmlns:w="http://schemas.openxmlformats.org/wordprocessingml/2006/main" xmlns:w14="http://schemas.microsoft.com/office/word/2010/wordml" xmlns:w15="http://schemas.microsoft.com/office/word/2012/wordml" xmlns:w16cex="http://schemas.microsoft.com/office/word/2018/wordml/cex" xmlns:w16cid="http://schemas.microsoft.com/office/word/2016/wordml/cid" xmlns:w16="http://schemas.microsoft.com/office/word/2018/wordml" xmlns:w16se="http://schemas.microsoft.com/office/word/2015/wordml/symex" xmlns:wpg="http://schemas.microsoft.com/office/word/2010/wordprocessingGroup" xmlns:wpi="http://schemas.microsoft.com/office/word/2010/wordprocessingInk" xmlns:wne="http://schemas.microsoft.com/office/word/2006/wordml" xmlns:wps="http://schemas.microsoft.com/office/word/2010/wordprocessingShape" mc:Ignorable="w14 w15 w16se w16cid w16 w16cex wp14">
   <w:docParts>
     <w:docPart>
       <w:docPartPr>
@@ -3618,7 +3679,7 @@
 </file>
 
 <file path=word/glossary/fontTable.xml><?xml version="1.0" encoding="utf-8"?>
-<w:fonts xmlns:mc="http://schemas.openxmlformats.org/markup-compatibility/2006" xmlns:r="http://schemas.openxmlformats.org/officeDocument/2006/relationships" xmlns:w="http://schemas.openxmlformats.org/wordprocessingml/2006/main" xmlns:w14="http://schemas.microsoft.com/office/word/2010/wordml" xmlns:w15="http://schemas.microsoft.com/office/word/2012/wordml" xmlns:w16cid="http://schemas.microsoft.com/office/word/2016/wordml/cid" xmlns:w16se="http://schemas.microsoft.com/office/word/2015/wordml/symex" mc:Ignorable="w14 w15 w16se w16cid">
+<w:fonts xmlns:mc="http://schemas.openxmlformats.org/markup-compatibility/2006" xmlns:r="http://schemas.openxmlformats.org/officeDocument/2006/relationships" xmlns:w="http://schemas.openxmlformats.org/wordprocessingml/2006/main" xmlns:w14="http://schemas.microsoft.com/office/word/2010/wordml" xmlns:w15="http://schemas.microsoft.com/office/word/2012/wordml" xmlns:w16cex="http://schemas.microsoft.com/office/word/2018/wordml/cex" xmlns:w16cid="http://schemas.microsoft.com/office/word/2016/wordml/cid" xmlns:w16="http://schemas.microsoft.com/office/word/2018/wordml" xmlns:w16se="http://schemas.microsoft.com/office/word/2015/wordml/symex" mc:Ignorable="w14 w15 w16se w16cid w16 w16cex">
   <w:font w:name="Calibri">
     <w:panose1 w:val="020F0502020204030204"/>
     <w:charset w:val="00"/>
@@ -3680,7 +3741,7 @@
 </file>
 
 <file path=word/glossary/settings.xml><?xml version="1.0" encoding="utf-8"?>
-<w:settings xmlns:mc="http://schemas.openxmlformats.org/markup-compatibility/2006" xmlns:o="urn:schemas-microsoft-com:office:office" xmlns:r="http://schemas.openxmlformats.org/officeDocument/2006/relationships" xmlns:m="http://schemas.openxmlformats.org/officeDocument/2006/math" xmlns:v="urn:schemas-microsoft-com:vml" xmlns:w10="urn:schemas-microsoft-com:office:word" xmlns:w="http://schemas.openxmlformats.org/wordprocessingml/2006/main" xmlns:w14="http://schemas.microsoft.com/office/word/2010/wordml" xmlns:w15="http://schemas.microsoft.com/office/word/2012/wordml" xmlns:w16cid="http://schemas.microsoft.com/office/word/2016/wordml/cid" xmlns:w16se="http://schemas.microsoft.com/office/word/2015/wordml/symex" xmlns:sl="http://schemas.openxmlformats.org/schemaLibrary/2006/main" mc:Ignorable="w14 w15 w16se w16cid">
+<w:settings xmlns:mc="http://schemas.openxmlformats.org/markup-compatibility/2006" xmlns:o="urn:schemas-microsoft-com:office:office" xmlns:r="http://schemas.openxmlformats.org/officeDocument/2006/relationships" xmlns:m="http://schemas.openxmlformats.org/officeDocument/2006/math" xmlns:v="urn:schemas-microsoft-com:vml" xmlns:w10="urn:schemas-microsoft-com:office:word" xmlns:w="http://schemas.openxmlformats.org/wordprocessingml/2006/main" xmlns:w14="http://schemas.microsoft.com/office/word/2010/wordml" xmlns:w15="http://schemas.microsoft.com/office/word/2012/wordml" xmlns:w16cex="http://schemas.microsoft.com/office/word/2018/wordml/cex" xmlns:w16cid="http://schemas.microsoft.com/office/word/2016/wordml/cid" xmlns:w16="http://schemas.microsoft.com/office/word/2018/wordml" xmlns:w16se="http://schemas.microsoft.com/office/word/2015/wordml/symex" xmlns:sl="http://schemas.openxmlformats.org/schemaLibrary/2006/main" mc:Ignorable="w14 w15 w16se w16cid w16 w16cex">
   <w:view w:val="normal"/>
   <w:defaultTabStop w:val="708"/>
   <w:hyphenationZone w:val="425"/>
@@ -3697,7 +3758,9 @@
     <w:rsid w:val="001B626A"/>
     <w:rsid w:val="001F5ACE"/>
     <w:rsid w:val="002D6F79"/>
+    <w:rsid w:val="00493B24"/>
     <w:rsid w:val="006625E4"/>
+    <w:rsid w:val="00692145"/>
     <w:rsid w:val="007F110B"/>
     <w:rsid w:val="00815293"/>
     <w:rsid w:val="008A4213"/>
@@ -3724,7 +3787,7 @@
 </file>
 
 <file path=word/glossary/styles.xml><?xml version="1.0" encoding="utf-8"?>
-<w:styles xmlns:mc="http://schemas.openxmlformats.org/markup-compatibility/2006" xmlns:r="http://schemas.openxmlformats.org/officeDocument/2006/relationships" xmlns:w="http://schemas.openxmlformats.org/wordprocessingml/2006/main" xmlns:w14="http://schemas.microsoft.com/office/word/2010/wordml" xmlns:w15="http://schemas.microsoft.com/office/word/2012/wordml" xmlns:w16cid="http://schemas.microsoft.com/office/word/2016/wordml/cid" xmlns:w16se="http://schemas.microsoft.com/office/word/2015/wordml/symex" mc:Ignorable="w14 w15 w16se w16cid">
+<w:styles xmlns:mc="http://schemas.openxmlformats.org/markup-compatibility/2006" xmlns:r="http://schemas.openxmlformats.org/officeDocument/2006/relationships" xmlns:w="http://schemas.openxmlformats.org/wordprocessingml/2006/main" xmlns:w14="http://schemas.microsoft.com/office/word/2010/wordml" xmlns:w15="http://schemas.microsoft.com/office/word/2012/wordml" xmlns:w16cex="http://schemas.microsoft.com/office/word/2018/wordml/cex" xmlns:w16cid="http://schemas.microsoft.com/office/word/2016/wordml/cid" xmlns:w16="http://schemas.microsoft.com/office/word/2018/wordml" xmlns:w16se="http://schemas.microsoft.com/office/word/2015/wordml/symex" mc:Ignorable="w14 w15 w16se w16cid w16 w16cex">
   <w:docDefaults>
     <w:rPrDefault>
       <w:rPr>
@@ -4380,7 +4443,7 @@
 </file>
 
 <file path=word/glossary/webSettings.xml><?xml version="1.0" encoding="utf-8"?>
-<w:webSettings xmlns:mc="http://schemas.openxmlformats.org/markup-compatibility/2006" xmlns:r="http://schemas.openxmlformats.org/officeDocument/2006/relationships" xmlns:w="http://schemas.openxmlformats.org/wordprocessingml/2006/main" xmlns:w14="http://schemas.microsoft.com/office/word/2010/wordml" xmlns:w15="http://schemas.microsoft.com/office/word/2012/wordml" xmlns:w16cid="http://schemas.microsoft.com/office/word/2016/wordml/cid" xmlns:w16se="http://schemas.microsoft.com/office/word/2015/wordml/symex" mc:Ignorable="w14 w15 w16se w16cid">
+<w:webSettings xmlns:mc="http://schemas.openxmlformats.org/markup-compatibility/2006" xmlns:r="http://schemas.openxmlformats.org/officeDocument/2006/relationships" xmlns:w="http://schemas.openxmlformats.org/wordprocessingml/2006/main" xmlns:w14="http://schemas.microsoft.com/office/word/2010/wordml" xmlns:w15="http://schemas.microsoft.com/office/word/2012/wordml" xmlns:w16cex="http://schemas.microsoft.com/office/word/2018/wordml/cex" xmlns:w16cid="http://schemas.microsoft.com/office/word/2016/wordml/cid" xmlns:w16="http://schemas.microsoft.com/office/word/2018/wordml" xmlns:w16se="http://schemas.microsoft.com/office/word/2015/wordml/symex" mc:Ignorable="w14 w15 w16se w16cid w16 w16cex">
   <w:optimizeForBrowser/>
 </w:webSettings>
 </file>

</xml_diff>